<commit_message>
add default page for the web system
</commit_message>
<xml_diff>
--- a/交付/少儿艺术学校管理系统v1.3.docx
+++ b/交付/少儿艺术学校管理系统v1.3.docx
@@ -173,7 +173,7 @@
       </w:pPr>
       <w:r>
         <w:rPr>
-          <w:rFonts w:ascii="Calibri" w:hAnsi="Calibri" w:eastAsia="宋体"/>
+          <w:rFonts w:ascii="Calibri" w:hAnsi="Calibri" w:eastAsia="宋体" w:cs="Times New Roman"/>
           <w:sz w:val="22"/>
           <w:szCs w:val="22"/>
           <w:lang w:val="en-US" w:eastAsia="zh-CN" w:bidi="en-US"/>
@@ -447,7 +447,7 @@
                 </w:txbxContent>
               </v:textbox>
             </v:shape>
-            <v:shape id="Elbow Connector 70" o:spid="_x0000_s1040" type="#_x0000_t34" style="position:absolute;left:2594;top:6097;height:690;width:285;rotation:5898240f;" o:ole="f" o:connectortype="elbow" fillcolor="#FFFFFF" filled="f" o:preferrelative="t" stroked="t" coordorigin="0,0" coordsize="21600,21600" adj="10762">
+            <v:shape id="Elbow Connector 70" o:spid="_x0000_s1040" type="#_x0000_t34" style="position:absolute;left:2593;top:6096;height:690;width:285;rotation:5898240f;" o:ole="f" o:connectortype="elbow" fillcolor="#FFFFFF" filled="f" o:preferrelative="t" stroked="t" coordorigin="0,0" coordsize="21600,21600" adj="10762">
               <v:fill on="f" color2="#FFFFFF" focus="0%"/>
               <v:stroke color="#000000" color2="#FFFFFF" miterlimit="2"/>
               <v:imagedata gain="65536f" blacklevel="0f" gamma="0"/>
@@ -459,7 +459,7 @@
               <v:imagedata gain="65536f" blacklevel="0f" gamma="0"/>
               <o:lock v:ext="edit" position="f" selection="f" grouping="f" rotation="f" cropping="f" text="f" aspectratio="f"/>
             </v:shape>
-            <v:shape id="Elbow Connector 72" o:spid="_x0000_s1042" type="#_x0000_t34" style="position:absolute;left:3284;top:6097;flip:x;height:690;width:285;rotation:5898240f;" o:ole="f" o:connectortype="elbow" fillcolor="#FFFFFF" filled="f" o:preferrelative="t" stroked="t" coordorigin="0,0" coordsize="21600,21600" adj="10762">
+            <v:shape id="Elbow Connector 72" o:spid="_x0000_s1042" type="#_x0000_t34" style="position:absolute;left:3283;top:6096;flip:x;height:690;width:285;rotation:5898240f;" o:ole="f" o:connectortype="elbow" fillcolor="#FFFFFF" filled="f" o:preferrelative="t" stroked="t" coordorigin="0,0" coordsize="21600,21600" adj="10762">
               <v:fill on="f" color2="#FFFFFF" focus="0%"/>
               <v:stroke color="#000000" color2="#FFFFFF" miterlimit="2"/>
               <v:imagedata gain="65536f" blacklevel="0f" gamma="0"/>
@@ -2448,12 +2448,6 @@
             <w:insideV w:val="single" w:color="auto" w:sz="4" w:space="0"/>
           </w:tblBorders>
           <w:tblLayout w:type="fixed"/>
-          <w:tblCellMar>
-            <w:top w:w="0" w:type="dxa"/>
-            <w:left w:w="108" w:type="dxa"/>
-            <w:bottom w:w="0" w:type="dxa"/>
-            <w:right w:w="108" w:type="dxa"/>
-          </w:tblCellMar>
         </w:tblPrEx>
         <w:tc>
           <w:tcPr>
@@ -3142,7 +3136,7 @@
       </w:pPr>
       <w:r>
         <w:rPr>
-          <w:rFonts w:ascii="Calibri" w:hAnsi="Calibri" w:eastAsia="宋体"/>
+          <w:rFonts w:ascii="Calibri" w:hAnsi="Calibri" w:eastAsia="宋体" w:cs="Times New Roman"/>
           <w:sz w:val="22"/>
           <w:szCs w:val="22"/>
           <w:lang w:val="en-US" w:eastAsia="zh-CN" w:bidi="en-US"/>
@@ -3851,7 +3845,9 @@
         </w:tblBorders>
         <w:tblLayout w:type="fixed"/>
         <w:tblCellMar>
+          <w:top w:w="0" w:type="dxa"/>
           <w:left w:w="108" w:type="dxa"/>
+          <w:bottom w:w="0" w:type="dxa"/>
           <w:right w:w="108" w:type="dxa"/>
         </w:tblCellMar>
       </w:tblPr>
@@ -3872,7 +3868,9 @@
           </w:tblBorders>
           <w:tblLayout w:type="fixed"/>
           <w:tblCellMar>
+            <w:top w:w="0" w:type="dxa"/>
             <w:left w:w="108" w:type="dxa"/>
+            <w:bottom w:w="0" w:type="dxa"/>
             <w:right w:w="108" w:type="dxa"/>
           </w:tblCellMar>
         </w:tblPrEx>
@@ -3958,7 +3956,9 @@
           </w:tblBorders>
           <w:tblLayout w:type="fixed"/>
           <w:tblCellMar>
+            <w:top w:w="0" w:type="dxa"/>
             <w:left w:w="108" w:type="dxa"/>
+            <w:bottom w:w="0" w:type="dxa"/>
             <w:right w:w="108" w:type="dxa"/>
           </w:tblCellMar>
         </w:tblPrEx>
@@ -4124,7 +4124,9 @@
           </w:tblBorders>
           <w:tblLayout w:type="fixed"/>
           <w:tblCellMar>
+            <w:top w:w="0" w:type="dxa"/>
             <w:left w:w="108" w:type="dxa"/>
+            <w:bottom w:w="0" w:type="dxa"/>
             <w:right w:w="108" w:type="dxa"/>
           </w:tblCellMar>
         </w:tblPrEx>
@@ -4183,7 +4185,9 @@
           </w:tblBorders>
           <w:tblLayout w:type="fixed"/>
           <w:tblCellMar>
+            <w:top w:w="0" w:type="dxa"/>
             <w:left w:w="108" w:type="dxa"/>
+            <w:bottom w:w="0" w:type="dxa"/>
             <w:right w:w="108" w:type="dxa"/>
           </w:tblCellMar>
         </w:tblPrEx>
@@ -4242,7 +4246,9 @@
           </w:tblBorders>
           <w:tblLayout w:type="fixed"/>
           <w:tblCellMar>
+            <w:top w:w="0" w:type="dxa"/>
             <w:left w:w="108" w:type="dxa"/>
+            <w:bottom w:w="0" w:type="dxa"/>
             <w:right w:w="108" w:type="dxa"/>
           </w:tblCellMar>
         </w:tblPrEx>
@@ -4708,7 +4714,9 @@
         </w:tblBorders>
         <w:tblLayout w:type="fixed"/>
         <w:tblCellMar>
+          <w:top w:w="0" w:type="dxa"/>
           <w:left w:w="108" w:type="dxa"/>
+          <w:bottom w:w="0" w:type="dxa"/>
           <w:right w:w="108" w:type="dxa"/>
         </w:tblCellMar>
       </w:tblPr>
@@ -4729,7 +4737,9 @@
           </w:tblBorders>
           <w:tblLayout w:type="fixed"/>
           <w:tblCellMar>
+            <w:top w:w="0" w:type="dxa"/>
             <w:left w:w="108" w:type="dxa"/>
+            <w:bottom w:w="0" w:type="dxa"/>
             <w:right w:w="108" w:type="dxa"/>
           </w:tblCellMar>
         </w:tblPrEx>
@@ -4832,7 +4842,9 @@
           </w:tblBorders>
           <w:tblLayout w:type="fixed"/>
           <w:tblCellMar>
+            <w:top w:w="0" w:type="dxa"/>
             <w:left w:w="108" w:type="dxa"/>
+            <w:bottom w:w="0" w:type="dxa"/>
             <w:right w:w="108" w:type="dxa"/>
           </w:tblCellMar>
         </w:tblPrEx>
@@ -4935,7 +4947,9 @@
           </w:tblBorders>
           <w:tblLayout w:type="fixed"/>
           <w:tblCellMar>
+            <w:top w:w="0" w:type="dxa"/>
             <w:left w:w="108" w:type="dxa"/>
+            <w:bottom w:w="0" w:type="dxa"/>
             <w:right w:w="108" w:type="dxa"/>
           </w:tblCellMar>
         </w:tblPrEx>
@@ -5039,7 +5053,9 @@
           </w:tblBorders>
           <w:tblLayout w:type="fixed"/>
           <w:tblCellMar>
+            <w:top w:w="0" w:type="dxa"/>
             <w:left w:w="108" w:type="dxa"/>
+            <w:bottom w:w="0" w:type="dxa"/>
             <w:right w:w="108" w:type="dxa"/>
           </w:tblCellMar>
         </w:tblPrEx>
@@ -5141,7 +5157,9 @@
           </w:tblBorders>
           <w:tblLayout w:type="fixed"/>
           <w:tblCellMar>
+            <w:top w:w="0" w:type="dxa"/>
             <w:left w:w="108" w:type="dxa"/>
+            <w:bottom w:w="0" w:type="dxa"/>
             <w:right w:w="108" w:type="dxa"/>
           </w:tblCellMar>
         </w:tblPrEx>
@@ -5243,7 +5261,9 @@
           </w:tblBorders>
           <w:tblLayout w:type="fixed"/>
           <w:tblCellMar>
+            <w:top w:w="0" w:type="dxa"/>
             <w:left w:w="108" w:type="dxa"/>
+            <w:bottom w:w="0" w:type="dxa"/>
             <w:right w:w="108" w:type="dxa"/>
           </w:tblCellMar>
         </w:tblPrEx>
@@ -5347,7 +5367,9 @@
           </w:tblBorders>
           <w:tblLayout w:type="fixed"/>
           <w:tblCellMar>
+            <w:top w:w="0" w:type="dxa"/>
             <w:left w:w="108" w:type="dxa"/>
+            <w:bottom w:w="0" w:type="dxa"/>
             <w:right w:w="108" w:type="dxa"/>
           </w:tblCellMar>
         </w:tblPrEx>
@@ -5590,7 +5612,9 @@
         <w:shd w:val="clear" w:color="auto" w:fill="FFFFFF"/>
         <w:tblLayout w:type="fixed"/>
         <w:tblCellMar>
+          <w:top w:w="0" w:type="dxa"/>
           <w:left w:w="0" w:type="dxa"/>
+          <w:bottom w:w="0" w:type="dxa"/>
           <w:right w:w="0" w:type="dxa"/>
         </w:tblCellMar>
       </w:tblPr>
@@ -5615,7 +5639,9 @@
           <w:shd w:val="clear" w:color="auto" w:fill="FFFFFF"/>
           <w:tblLayout w:type="fixed"/>
           <w:tblCellMar>
+            <w:top w:w="0" w:type="dxa"/>
             <w:left w:w="0" w:type="dxa"/>
+            <w:bottom w:w="0" w:type="dxa"/>
             <w:right w:w="0" w:type="dxa"/>
           </w:tblCellMar>
         </w:tblPrEx>
@@ -5842,7 +5868,9 @@
           <w:shd w:val="clear" w:color="auto" w:fill="FFFFFF"/>
           <w:tblLayout w:type="fixed"/>
           <w:tblCellMar>
+            <w:top w:w="0" w:type="dxa"/>
             <w:left w:w="0" w:type="dxa"/>
+            <w:bottom w:w="0" w:type="dxa"/>
             <w:right w:w="0" w:type="dxa"/>
           </w:tblCellMar>
         </w:tblPrEx>
@@ -6100,9 +6128,12 @@
             <w:insideH w:val="none" w:color="auto" w:sz="0" w:space="0"/>
             <w:insideV w:val="none" w:color="auto" w:sz="0" w:space="0"/>
           </w:tblBorders>
+          <w:shd w:val="clear" w:color="auto" w:fill="FFFFFF"/>
           <w:tblLayout w:type="fixed"/>
           <w:tblCellMar>
+            <w:top w:w="0" w:type="dxa"/>
             <w:left w:w="0" w:type="dxa"/>
+            <w:bottom w:w="0" w:type="dxa"/>
             <w:right w:w="0" w:type="dxa"/>
           </w:tblCellMar>
         </w:tblPrEx>
@@ -6362,8 +6393,17 @@
           <w:rFonts w:hint="eastAsia"/>
           <w:lang w:eastAsia="zh-CN"/>
         </w:rPr>
-        <w:t>*如服务器更换为2U，则需要使用2U的价格，U为机架式服务器体积单位</w:t>
-      </w:r>
+        <w:t>*</w:t>
+      </w:r>
+      <w:bookmarkStart w:id="9" w:name="_GoBack"/>
+      <w:r>
+        <w:rPr>
+          <w:rFonts w:hint="eastAsia"/>
+          <w:lang w:eastAsia="zh-CN"/>
+        </w:rPr>
+        <w:t>如服务器更换为2U，则需要使用2U的价格，U为机架式服务器体积单位</w:t>
+      </w:r>
+      <w:bookmarkEnd w:id="9"/>
     </w:p>
     <w:p>
       <w:pPr>
@@ -6547,16 +6587,7 @@
                 <w:rFonts w:hint="eastAsia"/>
                 <w:lang w:eastAsia="zh-CN"/>
               </w:rPr>
-              <w:t>业务功能完整</w:t>
-            </w:r>
-            <w:bookmarkStart w:id="9" w:name="_GoBack"/>
-            <w:bookmarkEnd w:id="9"/>
-            <w:r>
-              <w:rPr>
-                <w:rFonts w:hint="eastAsia"/>
-                <w:lang w:eastAsia="zh-CN"/>
-              </w:rPr>
-              <w:t>包含；包含总部统计浏览；不含APP端</w:t>
+              <w:t>业务功能完整包含；包含总部统计浏览；不含APP端</w:t>
             </w:r>
           </w:p>
         </w:tc>
@@ -7584,7 +7615,7 @@
       <w:footerReference r:id="rId4" w:type="default"/>
       <w:pgSz w:w="11906" w:h="16838"/>
       <w:pgMar w:top="1440" w:right="1800" w:bottom="1440" w:left="1800" w:header="851" w:footer="992" w:gutter="0"/>
-      <w:cols w:space="425" w:num="1"/>
+      <w:cols w:space="720" w:num="1"/>
       <w:docGrid w:type="lines" w:linePitch="312" w:charSpace="0"/>
     </w:sectPr>
   </w:body>
@@ -7630,95 +7661,6 @@
 
 <file path=word/numbering.xml><?xml version="1.0" encoding="utf-8"?>
 <w:numbering xmlns:wpc="http://schemas.microsoft.com/office/word/2010/wordprocessingCanvas" xmlns:mc="http://schemas.openxmlformats.org/markup-compatibility/2006" xmlns:o="urn:schemas-microsoft-com:office:office" xmlns:r="http://schemas.openxmlformats.org/officeDocument/2006/relationships" xmlns:m="http://schemas.openxmlformats.org/officeDocument/2006/math" xmlns:v="urn:schemas-microsoft-com:vml" xmlns:wp14="http://schemas.microsoft.com/office/word/2010/wordprocessingDrawing" xmlns:wp="http://schemas.openxmlformats.org/drawingml/2006/wordprocessingDrawing" xmlns:w10="urn:schemas-microsoft-com:office:word" xmlns:w="http://schemas.openxmlformats.org/wordprocessingml/2006/main" xmlns:w14="http://schemas.microsoft.com/office/word/2010/wordml" xmlns:wpg="http://schemas.microsoft.com/office/word/2010/wordprocessingGroup" xmlns:wpi="http://schemas.microsoft.com/office/word/2010/wordprocessingInk" xmlns:wne="http://schemas.microsoft.com/office/word/2006/wordml" xmlns:wps="http://schemas.microsoft.com/office/word/2010/wordprocessingShape" mc:Ignorable="w14 wp14">
-  <w:abstractNum w:abstractNumId="754588836">
-    <w:nsid w:val="2CFA1CA4"/>
-    <w:multiLevelType w:val="multilevel"/>
-    <w:tmpl w:val="2CFA1CA4"/>
-    <w:lvl w:ilvl="0" w:tentative="1">
-      <w:start w:val="1"/>
-      <w:numFmt w:val="decimal"/>
-      <w:lvlText w:val="%1."/>
-      <w:lvlJc w:val="left"/>
-      <w:pPr>
-        <w:ind w:left="360" w:hanging="360"/>
-      </w:pPr>
-      <w:rPr>
-        <w:rFonts w:hint="default"/>
-      </w:rPr>
-    </w:lvl>
-    <w:lvl w:ilvl="1" w:tentative="1">
-      <w:start w:val="1"/>
-      <w:numFmt w:val="lowerLetter"/>
-      <w:lvlText w:val="%2)"/>
-      <w:lvlJc w:val="left"/>
-      <w:pPr>
-        <w:ind w:left="840" w:hanging="420"/>
-      </w:pPr>
-    </w:lvl>
-    <w:lvl w:ilvl="2" w:tentative="1">
-      <w:start w:val="1"/>
-      <w:numFmt w:val="lowerRoman"/>
-      <w:lvlText w:val="%3."/>
-      <w:lvlJc w:val="right"/>
-      <w:pPr>
-        <w:ind w:left="1260" w:hanging="420"/>
-      </w:pPr>
-    </w:lvl>
-    <w:lvl w:ilvl="3" w:tentative="1">
-      <w:start w:val="1"/>
-      <w:numFmt w:val="decimal"/>
-      <w:lvlText w:val="%4."/>
-      <w:lvlJc w:val="left"/>
-      <w:pPr>
-        <w:ind w:left="1680" w:hanging="420"/>
-      </w:pPr>
-    </w:lvl>
-    <w:lvl w:ilvl="4" w:tentative="1">
-      <w:start w:val="1"/>
-      <w:numFmt w:val="lowerLetter"/>
-      <w:lvlText w:val="%5)"/>
-      <w:lvlJc w:val="left"/>
-      <w:pPr>
-        <w:ind w:left="2100" w:hanging="420"/>
-      </w:pPr>
-    </w:lvl>
-    <w:lvl w:ilvl="5" w:tentative="1">
-      <w:start w:val="1"/>
-      <w:numFmt w:val="lowerRoman"/>
-      <w:lvlText w:val="%6."/>
-      <w:lvlJc w:val="right"/>
-      <w:pPr>
-        <w:ind w:left="2520" w:hanging="420"/>
-      </w:pPr>
-    </w:lvl>
-    <w:lvl w:ilvl="6" w:tentative="1">
-      <w:start w:val="1"/>
-      <w:numFmt w:val="decimal"/>
-      <w:lvlText w:val="%7."/>
-      <w:lvlJc w:val="left"/>
-      <w:pPr>
-        <w:ind w:left="2940" w:hanging="420"/>
-      </w:pPr>
-    </w:lvl>
-    <w:lvl w:ilvl="7" w:tentative="1">
-      <w:start w:val="1"/>
-      <w:numFmt w:val="lowerLetter"/>
-      <w:lvlText w:val="%8)"/>
-      <w:lvlJc w:val="left"/>
-      <w:pPr>
-        <w:ind w:left="3360" w:hanging="420"/>
-      </w:pPr>
-    </w:lvl>
-    <w:lvl w:ilvl="8" w:tentative="1">
-      <w:start w:val="1"/>
-      <w:numFmt w:val="lowerRoman"/>
-      <w:lvlText w:val="%9."/>
-      <w:lvlJc w:val="right"/>
-      <w:pPr>
-        <w:ind w:left="3780" w:hanging="420"/>
-      </w:pPr>
-    </w:lvl>
-  </w:abstractNum>
   <w:abstractNum w:abstractNumId="1015618461">
     <w:nsid w:val="3C891B9D"/>
     <w:multiLevelType w:val="multilevel"/>
@@ -7838,6 +7780,95 @@
       <w:rPr>
         <w:rFonts w:hint="default" w:ascii="Wingdings" w:hAnsi="Wingdings"/>
       </w:rPr>
+    </w:lvl>
+    <w:lvl w:ilvl="2" w:tentative="1">
+      <w:start w:val="1"/>
+      <w:numFmt w:val="lowerRoman"/>
+      <w:lvlText w:val="%3."/>
+      <w:lvlJc w:val="right"/>
+      <w:pPr>
+        <w:ind w:left="1260" w:hanging="420"/>
+      </w:pPr>
+    </w:lvl>
+    <w:lvl w:ilvl="3" w:tentative="1">
+      <w:start w:val="1"/>
+      <w:numFmt w:val="decimal"/>
+      <w:lvlText w:val="%4."/>
+      <w:lvlJc w:val="left"/>
+      <w:pPr>
+        <w:ind w:left="1680" w:hanging="420"/>
+      </w:pPr>
+    </w:lvl>
+    <w:lvl w:ilvl="4" w:tentative="1">
+      <w:start w:val="1"/>
+      <w:numFmt w:val="lowerLetter"/>
+      <w:lvlText w:val="%5)"/>
+      <w:lvlJc w:val="left"/>
+      <w:pPr>
+        <w:ind w:left="2100" w:hanging="420"/>
+      </w:pPr>
+    </w:lvl>
+    <w:lvl w:ilvl="5" w:tentative="1">
+      <w:start w:val="1"/>
+      <w:numFmt w:val="lowerRoman"/>
+      <w:lvlText w:val="%6."/>
+      <w:lvlJc w:val="right"/>
+      <w:pPr>
+        <w:ind w:left="2520" w:hanging="420"/>
+      </w:pPr>
+    </w:lvl>
+    <w:lvl w:ilvl="6" w:tentative="1">
+      <w:start w:val="1"/>
+      <w:numFmt w:val="decimal"/>
+      <w:lvlText w:val="%7."/>
+      <w:lvlJc w:val="left"/>
+      <w:pPr>
+        <w:ind w:left="2940" w:hanging="420"/>
+      </w:pPr>
+    </w:lvl>
+    <w:lvl w:ilvl="7" w:tentative="1">
+      <w:start w:val="1"/>
+      <w:numFmt w:val="lowerLetter"/>
+      <w:lvlText w:val="%8)"/>
+      <w:lvlJc w:val="left"/>
+      <w:pPr>
+        <w:ind w:left="3360" w:hanging="420"/>
+      </w:pPr>
+    </w:lvl>
+    <w:lvl w:ilvl="8" w:tentative="1">
+      <w:start w:val="1"/>
+      <w:numFmt w:val="lowerRoman"/>
+      <w:lvlText w:val="%9."/>
+      <w:lvlJc w:val="right"/>
+      <w:pPr>
+        <w:ind w:left="3780" w:hanging="420"/>
+      </w:pPr>
+    </w:lvl>
+  </w:abstractNum>
+  <w:abstractNum w:abstractNumId="754588836">
+    <w:nsid w:val="2CFA1CA4"/>
+    <w:multiLevelType w:val="multilevel"/>
+    <w:tmpl w:val="2CFA1CA4"/>
+    <w:lvl w:ilvl="0" w:tentative="1">
+      <w:start w:val="1"/>
+      <w:numFmt w:val="decimal"/>
+      <w:lvlText w:val="%1."/>
+      <w:lvlJc w:val="left"/>
+      <w:pPr>
+        <w:ind w:left="360" w:hanging="360"/>
+      </w:pPr>
+      <w:rPr>
+        <w:rFonts w:hint="default"/>
+      </w:rPr>
+    </w:lvl>
+    <w:lvl w:ilvl="1" w:tentative="1">
+      <w:start w:val="1"/>
+      <w:numFmt w:val="lowerLetter"/>
+      <w:lvlText w:val="%2)"/>
+      <w:lvlJc w:val="left"/>
+      <w:pPr>
+        <w:ind w:left="840" w:hanging="420"/>
+      </w:pPr>
     </w:lvl>
     <w:lvl w:ilvl="2" w:tentative="1">
       <w:start w:val="1"/>
@@ -7931,11 +7962,11 @@
     <w:lsdException w:qFormat="1" w:uiPriority="9" w:semiHidden="0" w:name="heading 2"/>
     <w:lsdException w:qFormat="1" w:uiPriority="9" w:semiHidden="0" w:name="heading 3"/>
     <w:lsdException w:qFormat="1" w:uiPriority="9" w:semiHidden="0" w:name="heading 4"/>
-    <w:lsdException w:qFormat="1" w:uiPriority="9" w:name="heading 5"/>
-    <w:lsdException w:qFormat="1" w:uiPriority="9" w:name="heading 6"/>
-    <w:lsdException w:qFormat="1" w:uiPriority="9" w:name="heading 7"/>
-    <w:lsdException w:qFormat="1" w:uiPriority="9" w:name="heading 8"/>
-    <w:lsdException w:qFormat="1" w:uiPriority="9" w:name="heading 9"/>
+    <w:lsdException w:qFormat="1" w:uiPriority="9" w:semiHidden="0" w:name="heading 5"/>
+    <w:lsdException w:qFormat="1" w:uiPriority="9" w:semiHidden="0" w:name="heading 6"/>
+    <w:lsdException w:qFormat="1" w:uiPriority="9" w:semiHidden="0" w:name="heading 7"/>
+    <w:lsdException w:qFormat="1" w:uiPriority="9" w:semiHidden="0" w:name="heading 8"/>
+    <w:lsdException w:qFormat="1" w:uiPriority="9" w:semiHidden="0" w:name="heading 9"/>
     <w:lsdException w:uiPriority="0" w:name="index 1"/>
     <w:lsdException w:uiPriority="0" w:name="index 2"/>
     <w:lsdException w:uiPriority="0" w:name="index 3"/>
@@ -7957,10 +7988,10 @@
     <w:lsdException w:uiPriority="0" w:name="Normal Indent"/>
     <w:lsdException w:uiPriority="0" w:name="footnote text"/>
     <w:lsdException w:uiPriority="0" w:name="annotation text"/>
-    <w:lsdException w:uiPriority="99" w:name="header"/>
+    <w:lsdException w:uiPriority="99" w:semiHidden="0" w:name="header"/>
     <w:lsdException w:uiPriority="99" w:semiHidden="0" w:name="footer"/>
     <w:lsdException w:uiPriority="0" w:name="index heading"/>
-    <w:lsdException w:qFormat="1" w:uiPriority="35" w:name="caption"/>
+    <w:lsdException w:qFormat="1" w:uiPriority="35" w:semiHidden="0" w:name="caption"/>
     <w:lsdException w:uiPriority="0" w:name="table of figures"/>
     <w:lsdException w:uiPriority="0" w:name="envelope address"/>
     <w:lsdException w:uiPriority="0" w:name="envelope return"/>
@@ -7991,7 +8022,7 @@
     <w:lsdException w:qFormat="1" w:unhideWhenUsed="0" w:uiPriority="10" w:semiHidden="0" w:name="Title"/>
     <w:lsdException w:uiPriority="0" w:name="Closing"/>
     <w:lsdException w:uiPriority="0" w:name="Signature"/>
-    <w:lsdException w:uiPriority="1" w:name="Default Paragraph Font"/>
+    <w:lsdException w:uiPriority="1" w:semiHidden="0" w:name="Default Paragraph Font"/>
     <w:lsdException w:uiPriority="0" w:name="Body Text"/>
     <w:lsdException w:uiPriority="0" w:name="Body Text Indent"/>
     <w:lsdException w:uiPriority="0" w:name="List Continue"/>
@@ -8029,7 +8060,7 @@
     <w:lsdException w:uiPriority="0" w:name="HTML Sample"/>
     <w:lsdException w:uiPriority="0" w:name="HTML Typewriter"/>
     <w:lsdException w:uiPriority="0" w:name="HTML Variable"/>
-    <w:lsdException w:qFormat="1" w:uiPriority="99" w:name="Normal Table"/>
+    <w:lsdException w:qFormat="1" w:uiPriority="99" w:semiHidden="0" w:name="Normal Table"/>
     <w:lsdException w:uiPriority="0" w:name="annotation subject"/>
     <w:lsdException w:uiPriority="0" w:name="Table Simple 1"/>
     <w:lsdException w:uiPriority="0" w:name="Table Simple 2"/>
@@ -8073,7 +8104,7 @@
     <w:lsdException w:uiPriority="0" w:name="Table Web 1"/>
     <w:lsdException w:uiPriority="0" w:name="Table Web 2"/>
     <w:lsdException w:uiPriority="0" w:name="Table Web 3"/>
-    <w:lsdException w:uiPriority="99" w:name="Balloon Text"/>
+    <w:lsdException w:uiPriority="99" w:semiHidden="0" w:name="Balloon Text"/>
     <w:lsdException w:unhideWhenUsed="0" w:uiPriority="59" w:semiHidden="0" w:name="Table Grid"/>
     <w:lsdException w:uiPriority="0" w:name="Table Theme"/>
     <w:lsdException w:unhideWhenUsed="0" w:uiPriority="60" w:semiHidden="0" w:name="Light Shading"/>
@@ -8183,7 +8214,7 @@
       <w:spacing w:after="200" w:line="276" w:lineRule="auto"/>
     </w:pPr>
     <w:rPr>
-      <w:rFonts w:ascii="Calibri" w:hAnsi="Calibri" w:eastAsia="宋体"/>
+      <w:rFonts w:ascii="Calibri" w:hAnsi="Calibri" w:eastAsia="宋体" w:cs="Times New Roman"/>
       <w:sz w:val="22"/>
       <w:szCs w:val="22"/>
       <w:lang w:val="en-US" w:eastAsia="en-US" w:bidi="en-US"/>
@@ -8777,7 +8808,7 @@
       <w:spacing w:after="0" w:line="240" w:lineRule="auto"/>
     </w:pPr>
     <w:rPr>
-      <w:rFonts w:ascii="Calibri" w:hAnsi="Calibri" w:eastAsia="宋体"/>
+      <w:rFonts w:ascii="Calibri" w:hAnsi="Calibri" w:eastAsia="宋体" w:cs="Times New Roman"/>
       <w:sz w:val="22"/>
       <w:szCs w:val="22"/>
       <w:lang w:val="en-US" w:eastAsia="en-US" w:bidi="en-US"/>

</xml_diff>